<commit_message>
Skærmstørrelser - opdateret afslutning
</commit_message>
<xml_diff>
--- a/Rapport/Rapport/Skærmstørrelser.docx
+++ b/Rapport/Rapport/Skærmstørrelser.docx
@@ -324,21 +324,7 @@
         <w:rPr>
           <w:lang w:val="da-DK"/>
         </w:rPr>
-        <w:t xml:space="preserve">skærmstørrelser, hvilket har været i fokus under udviklingen af </w:t>
-      </w:r>
-      <w:proofErr w:type="spellStart"/>
-      <w:r>
-        <w:rPr>
-          <w:lang w:val="da-DK"/>
-        </w:rPr>
-        <w:t>menusystemet</w:t>
-      </w:r>
-      <w:proofErr w:type="spellEnd"/>
-      <w:r>
-        <w:rPr>
-          <w:lang w:val="da-DK"/>
-        </w:rPr>
-        <w:t>. Systemet, som består af en ræk</w:t>
+        <w:t>skærmstørrelser, hvilket har været i fokus under udviklingen af menusystemet. Systemet, som består af en ræk</w:t>
       </w:r>
       <w:r>
         <w:rPr>
@@ -350,16 +336,8 @@
         <w:rPr>
           <w:lang w:val="da-DK"/>
         </w:rPr>
-        <w:t xml:space="preserve"> vha. </w:t>
+        <w:t xml:space="preserve"> vha. scripting</w:t>
       </w:r>
-      <w:proofErr w:type="spellStart"/>
-      <w:r>
-        <w:rPr>
-          <w:lang w:val="da-DK"/>
-        </w:rPr>
-        <w:t>scripting</w:t>
-      </w:r>
-      <w:proofErr w:type="spellEnd"/>
       <w:r>
         <w:rPr>
           <w:lang w:val="da-DK"/>
@@ -395,49 +373,7 @@
         <w:rPr>
           <w:lang w:val="da-DK"/>
         </w:rPr>
-        <w:t xml:space="preserve">overkomme dette problem er der gjort stort brug af script-funktionerne </w:t>
-      </w:r>
-      <w:proofErr w:type="spellStart"/>
-      <w:r>
-        <w:rPr>
-          <w:lang w:val="da-DK"/>
-        </w:rPr>
-        <w:t>Screen.Height</w:t>
-      </w:r>
-      <w:proofErr w:type="spellEnd"/>
-      <w:r>
-        <w:rPr>
-          <w:lang w:val="da-DK"/>
-        </w:rPr>
-        <w:t xml:space="preserve"> og </w:t>
-      </w:r>
-      <w:proofErr w:type="spellStart"/>
-      <w:r>
-        <w:rPr>
-          <w:lang w:val="da-DK"/>
-        </w:rPr>
-        <w:t>Screen.Width</w:t>
-      </w:r>
-      <w:proofErr w:type="spellEnd"/>
-      <w:r>
-        <w:rPr>
-          <w:lang w:val="da-DK"/>
-        </w:rPr>
-        <w:t>, som henviser til skærmens længde og bredde. Er skærmen derfor 800x480, kan man finde midten af skærmen ved at skrive ’</w:t>
-      </w:r>
-      <w:proofErr w:type="spellStart"/>
-      <w:r>
-        <w:rPr>
-          <w:lang w:val="da-DK"/>
-        </w:rPr>
-        <w:t>Screen.Width</w:t>
-      </w:r>
-      <w:proofErr w:type="spellEnd"/>
-      <w:r>
-        <w:rPr>
-          <w:lang w:val="da-DK"/>
-        </w:rPr>
-        <w:t xml:space="preserve"> / 2’ i scriptet. </w:t>
+        <w:t xml:space="preserve">overkomme dette problem er der gjort stort brug af script-funktionerne Screen.Height og Screen.Width, som henviser til skærmens længde og bredde. Er skærmen derfor 800x480, kan man finde midten af skærmen ved at skrive ’Screen.Width / 2’ i scriptet. </w:t>
       </w:r>
     </w:p>
     <w:p>
@@ -736,21 +672,7 @@
         <w:rPr>
           <w:lang w:val="da-DK"/>
         </w:rPr>
-        <w:t xml:space="preserve">rækker på skærmen, som gør koden mere overskueligt. Derefter bliver der oprettet en knap via ’Button’, som indeholder følgende parametre, tekst, højde og vidde. Teksten henviser til den tekst, som vises på selve knappen på i brugergrænsefladen, hvor i dette tilfælde er ”New Game / </w:t>
-      </w:r>
-      <w:proofErr w:type="spellStart"/>
-      <w:r>
-        <w:rPr>
-          <w:lang w:val="da-DK"/>
-        </w:rPr>
-        <w:t>Continue</w:t>
-      </w:r>
-      <w:proofErr w:type="spellEnd"/>
-      <w:r>
-        <w:rPr>
-          <w:lang w:val="da-DK"/>
-        </w:rPr>
-        <w:t xml:space="preserve">”, som er det første punkt hovedmenuen. De næste variabler, højde og vidde, henviser til </w:t>
+        <w:t xml:space="preserve">rækker på skærmen, som gør koden mere overskueligt. Derefter bliver der oprettet en knap via ’Button’, som indeholder følgende parametre, tekst, højde og vidde. Teksten henviser til den tekst, som vises på selve knappen på i brugergrænsefladen, hvor i dette tilfælde er ”New Game / Continue”, som er det første punkt hovedmenuen. De næste variabler, højde og vidde, henviser til </w:t>
       </w:r>
       <w:r>
         <w:rPr>
@@ -856,35 +778,7 @@
         <w:rPr>
           <w:lang w:val="da-DK"/>
         </w:rPr>
-        <w:t>Det parent-objekt, som der hentydes til, kan bestå af flere elementer. I dette projekt er det funktionen, ’</w:t>
-      </w:r>
-      <w:proofErr w:type="spellStart"/>
-      <w:r>
-        <w:rPr>
-          <w:lang w:val="da-DK"/>
-        </w:rPr>
-        <w:t>GUILayout.BeginArea</w:t>
-      </w:r>
-      <w:proofErr w:type="spellEnd"/>
-      <w:r>
-        <w:rPr>
-          <w:lang w:val="da-DK"/>
-        </w:rPr>
-        <w:t>’, som opretter et område, der kan redigeres. Det bliver eksempelvis brugt i scriptet, ’</w:t>
-      </w:r>
-      <w:proofErr w:type="spellStart"/>
-      <w:r>
-        <w:rPr>
-          <w:lang w:val="da-DK"/>
-        </w:rPr>
-        <w:t>LevelSelect</w:t>
-      </w:r>
-      <w:proofErr w:type="spellEnd"/>
-      <w:r>
-        <w:rPr>
-          <w:lang w:val="da-DK"/>
-        </w:rPr>
-        <w:t xml:space="preserve">’, hvor det enkelte områder, som bliver oprettet indeholder en række knapper. </w:t>
+        <w:t xml:space="preserve">Det parent-objekt, som der hentydes til, kan bestå af flere elementer. I dette projekt er det funktionen, ’GUILayout.BeginArea’, som opretter et område, der kan redigeres. Det bliver eksempelvis brugt i scriptet, ’LevelSelect’, hvor det enkelte områder, som bliver oprettet indeholder en række knapper. </w:t>
       </w:r>
       <w:r>
         <w:rPr>
@@ -896,21 +790,7 @@
         <w:rPr>
           <w:lang w:val="da-DK"/>
         </w:rPr>
-        <w:t>findes der 3 grupper i midten af grænsefladen, som hvert består af et ’</w:t>
-      </w:r>
-      <w:proofErr w:type="spellStart"/>
-      <w:r>
-        <w:rPr>
-          <w:lang w:val="da-DK"/>
-        </w:rPr>
-        <w:t>BeginArea</w:t>
-      </w:r>
-      <w:proofErr w:type="spellEnd"/>
-      <w:r>
-        <w:rPr>
-          <w:lang w:val="da-DK"/>
-        </w:rPr>
-        <w:t>’. Hver enkelt har skærmkoordinater, som fortæller, hvor på skærmen, knappen skal sidde.</w:t>
+        <w:t>findes der 3 grupper i midten af grænsefladen, som hvert består af et ’BeginArea’. Hver enkelt har skærmkoordinater, som fortæller, hvor på skærmen, knappen skal sidde.</w:t>
       </w:r>
       <w:r>
         <w:rPr>
@@ -947,7 +827,6 @@
       <w:r>
         <w:rPr>
           <w:noProof/>
-          <w:lang w:val="da-DK"/>
         </w:rPr>
         <mc:AlternateContent>
           <mc:Choice Requires="wps">
@@ -1008,7 +887,6 @@
                                 <w:highlight w:val="white"/>
                               </w:rPr>
                             </w:pPr>
-                            <w:proofErr w:type="gramStart"/>
                             <w:r>
                               <w:rPr>
                                 <w:rFonts w:ascii="Consolas" w:hAnsi="Consolas" w:cs="Consolas"/>
@@ -1029,7 +907,6 @@
                               </w:rPr>
                               <w:t>.BeginArea(</w:t>
                             </w:r>
-                            <w:proofErr w:type="gramEnd"/>
                             <w:r>
                               <w:rPr>
                                 <w:rFonts w:ascii="Consolas" w:hAnsi="Consolas" w:cs="Consolas"/>
@@ -1175,7 +1052,6 @@
                               </w:rPr>
                               <w:t xml:space="preserve">  </w:t>
                             </w:r>
-                            <w:proofErr w:type="gramStart"/>
                             <w:r>
                               <w:rPr>
                                 <w:rFonts w:ascii="Consolas" w:hAnsi="Consolas" w:cs="Consolas"/>
@@ -1196,7 +1072,6 @@
                               </w:rPr>
                               <w:t>.BeginVertical(</w:t>
                             </w:r>
-                            <w:proofErr w:type="gramEnd"/>
                             <w:r>
                               <w:rPr>
                                 <w:rFonts w:ascii="Consolas" w:hAnsi="Consolas" w:cs="Consolas"/>
@@ -1242,7 +1117,6 @@
                               </w:rPr>
                               <w:t xml:space="preserve">    </w:t>
                             </w:r>
-                            <w:proofErr w:type="gramStart"/>
                             <w:r>
                               <w:rPr>
                                 <w:rFonts w:ascii="Consolas" w:hAnsi="Consolas" w:cs="Consolas"/>
@@ -1263,7 +1137,6 @@
                               </w:rPr>
                               <w:t>.BeginHorizontal(</w:t>
                             </w:r>
-                            <w:proofErr w:type="gramEnd"/>
                             <w:r>
                               <w:rPr>
                                 <w:rFonts w:ascii="Consolas" w:hAnsi="Consolas" w:cs="Consolas"/>
@@ -1309,7 +1182,6 @@
                               </w:rPr>
                               <w:t xml:space="preserve">      </w:t>
                             </w:r>
-                            <w:proofErr w:type="gramStart"/>
                             <w:r>
                               <w:rPr>
                                 <w:rFonts w:ascii="Consolas" w:hAnsi="Consolas" w:cs="Consolas"/>
@@ -1330,7 +1202,6 @@
                               </w:rPr>
                               <w:t>.Button(</w:t>
                             </w:r>
-                            <w:proofErr w:type="gramEnd"/>
                             <w:r>
                               <w:rPr>
                                 <w:rFonts w:ascii="Consolas" w:hAnsi="Consolas" w:cs="Consolas"/>
@@ -1456,7 +1327,6 @@
                               </w:rPr>
                               <w:t xml:space="preserve">      </w:t>
                             </w:r>
-                            <w:proofErr w:type="gramStart"/>
                             <w:r>
                               <w:rPr>
                                 <w:rFonts w:ascii="Consolas" w:hAnsi="Consolas" w:cs="Consolas"/>
@@ -1477,7 +1347,6 @@
                               </w:rPr>
                               <w:t>.Button(</w:t>
                             </w:r>
-                            <w:proofErr w:type="gramEnd"/>
                             <w:r>
                               <w:rPr>
                                 <w:rFonts w:ascii="Consolas" w:hAnsi="Consolas" w:cs="Consolas"/>
@@ -1603,7 +1472,6 @@
                               </w:rPr>
                               <w:t xml:space="preserve">      </w:t>
                             </w:r>
-                            <w:proofErr w:type="gramStart"/>
                             <w:r>
                               <w:rPr>
                                 <w:rFonts w:ascii="Consolas" w:hAnsi="Consolas" w:cs="Consolas"/>
@@ -1624,7 +1492,6 @@
                               </w:rPr>
                               <w:t>.Button(</w:t>
                             </w:r>
-                            <w:proofErr w:type="gramEnd"/>
                             <w:r>
                               <w:rPr>
                                 <w:rFonts w:ascii="Consolas" w:hAnsi="Consolas" w:cs="Consolas"/>
@@ -1750,7 +1617,6 @@
                               </w:rPr>
                               <w:t xml:space="preserve">    </w:t>
                             </w:r>
-                            <w:proofErr w:type="gramStart"/>
                             <w:r>
                               <w:rPr>
                                 <w:rFonts w:ascii="Consolas" w:hAnsi="Consolas" w:cs="Consolas"/>
@@ -1769,18 +1635,7 @@
                                 <w:szCs w:val="17"/>
                                 <w:highlight w:val="white"/>
                               </w:rPr>
-                              <w:t>.EndHorizontal(</w:t>
-                            </w:r>
-                            <w:proofErr w:type="gramEnd"/>
-                            <w:r>
-                              <w:rPr>
-                                <w:rFonts w:ascii="Consolas" w:hAnsi="Consolas" w:cs="Consolas"/>
-                                <w:color w:val="000000"/>
-                                <w:sz w:val="17"/>
-                                <w:szCs w:val="17"/>
-                                <w:highlight w:val="white"/>
-                              </w:rPr>
-                              <w:t>);</w:t>
+                              <w:t>.EndHorizontal();</w:t>
                             </w:r>
                           </w:p>
                           <w:p>
@@ -1822,7 +1677,6 @@
                               </w:rPr>
                               <w:t xml:space="preserve">    </w:t>
                             </w:r>
-                            <w:proofErr w:type="gramStart"/>
                             <w:r>
                               <w:rPr>
                                 <w:rFonts w:ascii="Consolas" w:hAnsi="Consolas" w:cs="Consolas"/>
@@ -1843,7 +1697,6 @@
                               </w:rPr>
                               <w:t>.Button(</w:t>
                             </w:r>
-                            <w:proofErr w:type="gramEnd"/>
                             <w:r>
                               <w:rPr>
                                 <w:rFonts w:ascii="Consolas" w:hAnsi="Consolas" w:cs="Consolas"/>
@@ -1987,7 +1840,17 @@
                                 <w:szCs w:val="17"/>
                                 <w:highlight w:val="white"/>
                               </w:rPr>
-                              <w:t xml:space="preserve"> </w:t>
+                              <w:t xml:space="preserve">  </w:t>
+                            </w:r>
+                            <w:r>
+                              <w:rPr>
+                                <w:rFonts w:ascii="Consolas" w:hAnsi="Consolas" w:cs="Consolas"/>
+                                <w:color w:val="2B91AF"/>
+                                <w:sz w:val="17"/>
+                                <w:szCs w:val="17"/>
+                                <w:highlight w:val="white"/>
+                              </w:rPr>
+                              <w:t>GUILayout</w:t>
                             </w:r>
                             <w:r>
                               <w:rPr>
@@ -1997,39 +1860,7 @@
                                 <w:szCs w:val="17"/>
                                 <w:highlight w:val="white"/>
                               </w:rPr>
-                              <w:t xml:space="preserve"> </w:t>
-                            </w:r>
-                            <w:proofErr w:type="gramStart"/>
-                            <w:r>
-                              <w:rPr>
-                                <w:rFonts w:ascii="Consolas" w:hAnsi="Consolas" w:cs="Consolas"/>
-                                <w:color w:val="2B91AF"/>
-                                <w:sz w:val="17"/>
-                                <w:szCs w:val="17"/>
-                                <w:highlight w:val="white"/>
-                              </w:rPr>
-                              <w:t>GUILayout</w:t>
-                            </w:r>
-                            <w:r>
-                              <w:rPr>
-                                <w:rFonts w:ascii="Consolas" w:hAnsi="Consolas" w:cs="Consolas"/>
-                                <w:color w:val="000000"/>
-                                <w:sz w:val="17"/>
-                                <w:szCs w:val="17"/>
-                                <w:highlight w:val="white"/>
-                              </w:rPr>
-                              <w:t>.EndVertical(</w:t>
-                            </w:r>
-                            <w:proofErr w:type="gramEnd"/>
-                            <w:r>
-                              <w:rPr>
-                                <w:rFonts w:ascii="Consolas" w:hAnsi="Consolas" w:cs="Consolas"/>
-                                <w:color w:val="000000"/>
-                                <w:sz w:val="17"/>
-                                <w:szCs w:val="17"/>
-                                <w:highlight w:val="white"/>
-                              </w:rPr>
-                              <w:t>);</w:t>
+                              <w:t>.EndVertical();</w:t>
                             </w:r>
                           </w:p>
                           <w:p>
@@ -2039,7 +1870,6 @@
                                 <w:szCs w:val="17"/>
                               </w:rPr>
                             </w:pPr>
-                            <w:proofErr w:type="gramStart"/>
                             <w:r>
                               <w:rPr>
                                 <w:rFonts w:ascii="Consolas" w:hAnsi="Consolas" w:cs="Consolas"/>
@@ -2058,18 +1888,7 @@
                                 <w:szCs w:val="17"/>
                                 <w:highlight w:val="white"/>
                               </w:rPr>
-                              <w:t>.EndArea(</w:t>
-                            </w:r>
-                            <w:proofErr w:type="gramEnd"/>
-                            <w:r>
-                              <w:rPr>
-                                <w:rFonts w:ascii="Consolas" w:hAnsi="Consolas" w:cs="Consolas"/>
-                                <w:color w:val="000000"/>
-                                <w:sz w:val="17"/>
-                                <w:szCs w:val="17"/>
-                                <w:highlight w:val="white"/>
-                              </w:rPr>
-                              <w:t>);</w:t>
+                              <w:t>.EndArea();</w:t>
                             </w:r>
                           </w:p>
                         </w:txbxContent>
@@ -3191,83 +3010,13 @@
         <w:rPr>
           <w:lang w:val="da-DK"/>
         </w:rPr>
-        <w:t xml:space="preserve">, for at sikre det dynamiske layout. Derefter bliver der påbegyndt et funktion, </w:t>
-      </w:r>
-      <w:proofErr w:type="spellStart"/>
-      <w:r>
-        <w:rPr>
-          <w:lang w:val="da-DK"/>
-        </w:rPr>
-        <w:t>GUILayout.BeginVertical</w:t>
-      </w:r>
-      <w:proofErr w:type="spellEnd"/>
-      <w:r>
-        <w:rPr>
-          <w:lang w:val="da-DK"/>
-        </w:rPr>
-        <w:t xml:space="preserve">, som starter en lodret række af elementer. Inde i den påbegyndes </w:t>
+        <w:t xml:space="preserve">, for at sikre det dynamiske layout. Derefter bliver der påbegyndt et funktion, GUILayout.BeginVertical, som starter en lodret række af elementer. Inde i den påbegyndes </w:t>
       </w:r>
       <w:r>
         <w:rPr>
           <w:lang w:val="da-DK"/>
         </w:rPr>
-        <w:t>den tilsvarende vandrette funktion, som indkapsler 3 knapper, som nu arver ’</w:t>
-      </w:r>
-      <w:proofErr w:type="spellStart"/>
-      <w:r>
-        <w:rPr>
-          <w:lang w:val="da-DK"/>
-        </w:rPr>
-        <w:t>BeginArea</w:t>
-      </w:r>
-      <w:proofErr w:type="spellEnd"/>
-      <w:r>
-        <w:rPr>
-          <w:lang w:val="da-DK"/>
-        </w:rPr>
-        <w:t>’’s koordinater og automatisk er sat i række via ’</w:t>
-      </w:r>
-      <w:proofErr w:type="spellStart"/>
-      <w:r>
-        <w:rPr>
-          <w:lang w:val="da-DK"/>
-        </w:rPr>
-        <w:t>BeginVertical</w:t>
-      </w:r>
-      <w:proofErr w:type="spellEnd"/>
-      <w:r>
-        <w:rPr>
-          <w:lang w:val="da-DK"/>
-        </w:rPr>
-        <w:t>’ og ’</w:t>
-      </w:r>
-      <w:proofErr w:type="spellStart"/>
-      <w:r>
-        <w:rPr>
-          <w:lang w:val="da-DK"/>
-        </w:rPr>
-        <w:t>BeginHorizontal</w:t>
-      </w:r>
-      <w:proofErr w:type="spellEnd"/>
-      <w:r>
-        <w:rPr>
-          <w:lang w:val="da-DK"/>
-        </w:rPr>
-        <w:t>’. Den vandrette række bliver afsluttet med ’</w:t>
-      </w:r>
-      <w:proofErr w:type="spellStart"/>
-      <w:r>
-        <w:rPr>
-          <w:lang w:val="da-DK"/>
-        </w:rPr>
-        <w:t>EndHorizontal</w:t>
-      </w:r>
-      <w:proofErr w:type="spellEnd"/>
-      <w:r>
-        <w:rPr>
-          <w:lang w:val="da-DK"/>
-        </w:rPr>
-        <w:t xml:space="preserve">’, hvor efter endnu en knap oprettes, som nu ligger under den første vandrette række. </w:t>
+        <w:t xml:space="preserve">den tilsvarende vandrette funktion, som indkapsler 3 knapper, som nu arver ’BeginArea’’s koordinater og automatisk er sat i række via ’BeginVertical’ og ’BeginHorizontal’. Den vandrette række bliver afsluttet med ’EndHorizontal’, hvor efter endnu en knap oprettes, som nu ligger under den første vandrette række. </w:t>
       </w:r>
       <w:r>
         <w:rPr>
@@ -3282,76 +3031,11 @@
           <w:lang w:val="da-DK"/>
         </w:rPr>
       </w:pPr>
-    </w:p>
-    <w:p>
-      <w:pPr>
-        <w:pStyle w:val="Heading2"/>
-        <w:rPr>
-          <w:lang w:val="da-DK"/>
-        </w:rPr>
-      </w:pPr>
       <w:r>
         <w:rPr>
           <w:lang w:val="da-DK"/>
         </w:rPr>
-        <w:t>Konklusion</w:t>
-      </w:r>
-    </w:p>
-    <w:p>
-      <w:pPr>
-        <w:rPr>
-          <w:lang w:val="da-DK"/>
-        </w:rPr>
-      </w:pPr>
-      <w:r>
-        <w:rPr>
-          <w:lang w:val="da-DK"/>
-        </w:rPr>
-        <w:t xml:space="preserve">For at kunne håndtere </w:t>
-      </w:r>
-      <w:r>
-        <w:rPr>
-          <w:lang w:val="da-DK"/>
-        </w:rPr>
-        <w:t>forskellige skærmstørrelser er der taget nogle indbyggede funktioner i Unity3D i brug. Slutproduktet er blevet pænt og fleksibelt</w:t>
-      </w:r>
-      <w:r>
-        <w:rPr>
-          <w:lang w:val="da-DK"/>
-        </w:rPr>
-        <w:t xml:space="preserve">, må siges at opfylde det grundlæggende krav at tilrette sig skærmens størrelse. </w:t>
-      </w:r>
-      <w:r>
-        <w:rPr>
-          <w:lang w:val="da-DK"/>
-        </w:rPr>
-        <w:t>Selvom funktionerne har fuldført deres mål, så er koden uoverskuelig og klodset. Derudover</w:t>
-      </w:r>
-      <w:r>
-        <w:rPr>
-          <w:lang w:val="da-DK"/>
-        </w:rPr>
-        <w:t xml:space="preserve"> er </w:t>
-      </w:r>
-      <w:r>
-        <w:rPr>
-          <w:lang w:val="da-DK"/>
-        </w:rPr>
-        <w:t xml:space="preserve">selve meget statisk, og eventuelle ændringer kræver stor tilpasning af </w:t>
-      </w:r>
-      <w:proofErr w:type="spellStart"/>
-      <w:r>
-        <w:rPr>
-          <w:lang w:val="da-DK"/>
-        </w:rPr>
-        <w:t>scriptene</w:t>
-      </w:r>
-      <w:proofErr w:type="spellEnd"/>
-      <w:r>
-        <w:rPr>
-          <w:lang w:val="da-DK"/>
-        </w:rPr>
-        <w:t xml:space="preserve">. Alt i alt er opgaven løst, men Unity3D’s indbyggede værktøjer må konkluderes at være mangelfulde, og kvaliteten af vores er derfor ikke optimalt. </w:t>
+        <w:t xml:space="preserve">Der er altså blevet oprettet en række scener med tilhørende GUI, udviklet i Unity3D’s eget system. Systemet tager højde for skærmens størrelse og dimensioner, og det må dermed siges at opgaven er afsluttet. </w:t>
       </w:r>
     </w:p>
     <w:p>
@@ -3494,7 +3178,7 @@
         <w:noProof/>
         <w:lang w:val="da-DK"/>
       </w:rPr>
-      <w:t>3</w:t>
+      <w:t>2</w:t>
     </w:r>
     <w:r>
       <w:rPr>

</xml_diff>